<commit_message>
updated doc of logbook 5
</commit_message>
<xml_diff>
--- a/week 5/PHP Unit 5 Handout.docx
+++ b/week 5/PHP Unit 5 Handout.docx
@@ -638,10 +638,10 @@
             <v:path o:extrusionok="f" gradientshapeok="t" o:connecttype="rect"/>
             <o:lock v:ext="edit" aspectratio="t"/>
           </v:shapetype>
-          <v:shape id="_x0000_i1025" type="#_x0000_t75" style="width:239.1pt;height:51.05pt" o:ole="">
+          <v:shape id="_x0000_i1025" type="#_x0000_t75" style="width:239pt;height:51pt" o:ole="">
             <v:imagedata r:id="rId9" o:title=""/>
           </v:shape>
-          <o:OLEObject Type="Embed" ProgID="PBrush" ShapeID="_x0000_i1025" DrawAspect="Content" ObjectID="_1707758213" r:id="rId10"/>
+          <o:OLEObject Type="Embed" ProgID="PBrush" ShapeID="_x0000_i1025" DrawAspect="Content" ObjectID="_1707806575" r:id="rId10"/>
         </w:object>
       </w:r>
     </w:p>
@@ -1500,10 +1500,10 @@
           <w:noProof/>
         </w:rPr>
         <w:drawing>
-          <wp:inline distT="0" distB="0" distL="0" distR="0" wp14:anchorId="578933D7" wp14:editId="175FB675">
-            <wp:extent cx="5274310" cy="3442970"/>
-            <wp:effectExtent l="0" t="0" r="2540" b="5080"/>
-            <wp:docPr id="2" name="Picture 2" descr="Graphical user interface, text, application, Word&#10;&#10;Description automatically generated"/>
+          <wp:inline distT="0" distB="0" distL="0" distR="0" wp14:anchorId="03CF54BF" wp14:editId="0160D9CB">
+            <wp:extent cx="5274310" cy="4481830"/>
+            <wp:effectExtent l="0" t="0" r="2540" b="0"/>
+            <wp:docPr id="7" name="Picture 7" descr="Graphical user interface, text, application, Word&#10;&#10;Description automatically generated"/>
             <wp:cNvGraphicFramePr>
               <a:graphicFrameLocks xmlns:a="http://schemas.openxmlformats.org/drawingml/2006/main" noChangeAspect="1"/>
             </wp:cNvGraphicFramePr>
@@ -1511,7 +1511,7 @@
               <a:graphicData uri="http://schemas.openxmlformats.org/drawingml/2006/picture">
                 <pic:pic xmlns:pic="http://schemas.openxmlformats.org/drawingml/2006/picture">
                   <pic:nvPicPr>
-                    <pic:cNvPr id="2" name="Picture 2" descr="Graphical user interface, text, application, Word&#10;&#10;Description automatically generated"/>
+                    <pic:cNvPr id="7" name="Picture 7" descr="Graphical user interface, text, application, Word&#10;&#10;Description automatically generated"/>
                     <pic:cNvPicPr/>
                   </pic:nvPicPr>
                   <pic:blipFill>
@@ -1523,7 +1523,7 @@
                   <pic:spPr>
                     <a:xfrm>
                       <a:off x="0" y="0"/>
-                      <a:ext cx="5274310" cy="3442970"/>
+                      <a:ext cx="5274310" cy="4481830"/>
                     </a:xfrm>
                     <a:prstGeom prst="rect">
                       <a:avLst/>
@@ -1646,6 +1646,7 @@
           <w:sz w:val="22"/>
           <w:szCs w:val="22"/>
         </w:rPr>
+        <w:lastRenderedPageBreak/>
         <w:t xml:space="preserve">mysql&gt; </w:t>
       </w:r>
       <w:r>
@@ -1720,7 +1721,6 @@
           <w:sz w:val="22"/>
           <w:szCs w:val="22"/>
         </w:rPr>
-        <w:lastRenderedPageBreak/>
         <w:t>(this is also achieve by clicking on the DATABASE name on the left hand side of the phpMyAdmin interface)</w:t>
       </w:r>
     </w:p>
@@ -1741,10 +1741,10 @@
           <w:noProof/>
         </w:rPr>
         <w:drawing>
-          <wp:inline distT="0" distB="0" distL="0" distR="0" wp14:anchorId="2457D778" wp14:editId="119FDEA7">
-            <wp:extent cx="5274310" cy="3281680"/>
-            <wp:effectExtent l="0" t="0" r="2540" b="0"/>
-            <wp:docPr id="3" name="Picture 3" descr="Graphical user interface, text, application&#10;&#10;Description automatically generated"/>
+          <wp:inline distT="0" distB="0" distL="0" distR="0" wp14:anchorId="5379D3BB" wp14:editId="23E3CEC6">
+            <wp:extent cx="5274310" cy="4437380"/>
+            <wp:effectExtent l="0" t="0" r="2540" b="1270"/>
+            <wp:docPr id="14" name="Picture 14" descr="Graphical user interface, text, application, email&#10;&#10;Description automatically generated"/>
             <wp:cNvGraphicFramePr>
               <a:graphicFrameLocks xmlns:a="http://schemas.openxmlformats.org/drawingml/2006/main" noChangeAspect="1"/>
             </wp:cNvGraphicFramePr>
@@ -1752,7 +1752,7 @@
               <a:graphicData uri="http://schemas.openxmlformats.org/drawingml/2006/picture">
                 <pic:pic xmlns:pic="http://schemas.openxmlformats.org/drawingml/2006/picture">
                   <pic:nvPicPr>
-                    <pic:cNvPr id="3" name="Picture 3" descr="Graphical user interface, text, application&#10;&#10;Description automatically generated"/>
+                    <pic:cNvPr id="14" name="Picture 14" descr="Graphical user interface, text, application, email&#10;&#10;Description automatically generated"/>
                     <pic:cNvPicPr/>
                   </pic:nvPicPr>
                   <pic:blipFill>
@@ -1764,7 +1764,7 @@
                   <pic:spPr>
                     <a:xfrm>
                       <a:off x="0" y="0"/>
-                      <a:ext cx="5274310" cy="3281680"/>
+                      <a:ext cx="5274310" cy="4437380"/>
                     </a:xfrm>
                     <a:prstGeom prst="rect">
                       <a:avLst/>
@@ -1934,10 +1934,10 @@
         </w:rPr>
         <w:lastRenderedPageBreak/>
         <w:drawing>
-          <wp:inline distT="0" distB="0" distL="0" distR="0" wp14:anchorId="5B7345A4" wp14:editId="09C3F590">
-            <wp:extent cx="5274310" cy="3415030"/>
-            <wp:effectExtent l="0" t="0" r="2540" b="0"/>
-            <wp:docPr id="4" name="Picture 4" descr="Graphical user interface, text, application, email&#10;&#10;Description automatically generated"/>
+          <wp:inline distT="0" distB="0" distL="0" distR="0" wp14:anchorId="7088274E" wp14:editId="281B9B86">
+            <wp:extent cx="5274310" cy="4359275"/>
+            <wp:effectExtent l="0" t="0" r="2540" b="3175"/>
+            <wp:docPr id="15" name="Picture 15" descr="Graphical user interface, text, application, email&#10;&#10;Description automatically generated"/>
             <wp:cNvGraphicFramePr>
               <a:graphicFrameLocks xmlns:a="http://schemas.openxmlformats.org/drawingml/2006/main" noChangeAspect="1"/>
             </wp:cNvGraphicFramePr>
@@ -1945,7 +1945,7 @@
               <a:graphicData uri="http://schemas.openxmlformats.org/drawingml/2006/picture">
                 <pic:pic xmlns:pic="http://schemas.openxmlformats.org/drawingml/2006/picture">
                   <pic:nvPicPr>
-                    <pic:cNvPr id="4" name="Picture 4" descr="Graphical user interface, text, application, email&#10;&#10;Description automatically generated"/>
+                    <pic:cNvPr id="15" name="Picture 15" descr="Graphical user interface, text, application, email&#10;&#10;Description automatically generated"/>
                     <pic:cNvPicPr/>
                   </pic:nvPicPr>
                   <pic:blipFill>
@@ -1957,7 +1957,7 @@
                   <pic:spPr>
                     <a:xfrm>
                       <a:off x="0" y="0"/>
-                      <a:ext cx="5274310" cy="3415030"/>
+                      <a:ext cx="5274310" cy="4359275"/>
                     </a:xfrm>
                     <a:prstGeom prst="rect">
                       <a:avLst/>
@@ -2107,6 +2107,7 @@
           <w:rFonts w:ascii="Helvetica Neue" w:hAnsi="Helvetica Neue"/>
           <w:color w:val="auto"/>
         </w:rPr>
+        <w:lastRenderedPageBreak/>
         <w:t xml:space="preserve">Insertion of data into the table is accomplished, logically enough, using the INSERT command. </w:t>
       </w:r>
     </w:p>
@@ -2195,7 +2196,6 @@
           <w:color w:val="auto"/>
           <w:sz w:val="24"/>
         </w:rPr>
-        <w:lastRenderedPageBreak/>
         <w:t xml:space="preserve">INSERT INTO test VALUES </w:t>
       </w:r>
     </w:p>
@@ -2359,10 +2359,10 @@
           <w:noProof/>
         </w:rPr>
         <w:drawing>
-          <wp:inline distT="0" distB="0" distL="0" distR="0" wp14:anchorId="10BBC7EB" wp14:editId="47E7D916">
-            <wp:extent cx="5274310" cy="4048760"/>
-            <wp:effectExtent l="0" t="0" r="2540" b="8890"/>
-            <wp:docPr id="5" name="Picture 5" descr="Graphical user interface, text, application&#10;&#10;Description automatically generated"/>
+          <wp:inline distT="0" distB="0" distL="0" distR="0" wp14:anchorId="7CB80CE7" wp14:editId="48C025B4">
+            <wp:extent cx="5274310" cy="4439285"/>
+            <wp:effectExtent l="0" t="0" r="2540" b="0"/>
+            <wp:docPr id="16" name="Picture 16" descr="Graphical user interface, text, application&#10;&#10;Description automatically generated"/>
             <wp:cNvGraphicFramePr>
               <a:graphicFrameLocks xmlns:a="http://schemas.openxmlformats.org/drawingml/2006/main" noChangeAspect="1"/>
             </wp:cNvGraphicFramePr>
@@ -2370,7 +2370,7 @@
               <a:graphicData uri="http://schemas.openxmlformats.org/drawingml/2006/picture">
                 <pic:pic xmlns:pic="http://schemas.openxmlformats.org/drawingml/2006/picture">
                   <pic:nvPicPr>
-                    <pic:cNvPr id="5" name="Picture 5" descr="Graphical user interface, text, application&#10;&#10;Description automatically generated"/>
+                    <pic:cNvPr id="16" name="Picture 16" descr="Graphical user interface, text, application&#10;&#10;Description automatically generated"/>
                     <pic:cNvPicPr/>
                   </pic:nvPicPr>
                   <pic:blipFill>
@@ -2382,7 +2382,7 @@
                   <pic:spPr>
                     <a:xfrm>
                       <a:off x="0" y="0"/>
-                      <a:ext cx="5274310" cy="4048760"/>
+                      <a:ext cx="5274310" cy="4439285"/>
                     </a:xfrm>
                     <a:prstGeom prst="rect">
                       <a:avLst/>
@@ -2490,7 +2490,6 @@
         <w:rPr>
           <w:rFonts w:ascii="Helvetica Neue" w:hAnsi="Helvetica Neue"/>
         </w:rPr>
-        <w:lastRenderedPageBreak/>
         <w:t>There were no single quotes surrounding the phone number. Datatypes of type INT do not require single quotes. (Consider why it might be better to use a CHAR datatype for a phone number?)</w:t>
       </w:r>
     </w:p>
@@ -3013,7 +3012,6 @@
               <w:rPr>
                 <w:rFonts w:ascii="Helvetica Neue" w:hAnsi="Helvetica Neue"/>
               </w:rPr>
-              <w:lastRenderedPageBreak/>
               <w:t>Bugs Bunny</w:t>
             </w:r>
           </w:p>
@@ -3121,10 +3119,10 @@
           <w:noProof/>
         </w:rPr>
         <w:drawing>
-          <wp:inline distT="0" distB="0" distL="0" distR="0" wp14:anchorId="37D4D3E6" wp14:editId="3C8BC33D">
-            <wp:extent cx="5274310" cy="4047490"/>
+          <wp:inline distT="0" distB="0" distL="0" distR="0" wp14:anchorId="05E6B374" wp14:editId="486C4049">
+            <wp:extent cx="5274310" cy="4425950"/>
             <wp:effectExtent l="0" t="0" r="2540" b="0"/>
-            <wp:docPr id="6" name="Picture 6" descr="Graphical user interface, text, application, email&#10;&#10;Description automatically generated"/>
+            <wp:docPr id="17" name="Picture 17" descr="Graphical user interface, text, application, email&#10;&#10;Description automatically generated"/>
             <wp:cNvGraphicFramePr>
               <a:graphicFrameLocks xmlns:a="http://schemas.openxmlformats.org/drawingml/2006/main" noChangeAspect="1"/>
             </wp:cNvGraphicFramePr>
@@ -3132,7 +3130,7 @@
               <a:graphicData uri="http://schemas.openxmlformats.org/drawingml/2006/picture">
                 <pic:pic xmlns:pic="http://schemas.openxmlformats.org/drawingml/2006/picture">
                   <pic:nvPicPr>
-                    <pic:cNvPr id="6" name="Picture 6" descr="Graphical user interface, text, application, email&#10;&#10;Description automatically generated"/>
+                    <pic:cNvPr id="17" name="Picture 17" descr="Graphical user interface, text, application, email&#10;&#10;Description automatically generated"/>
                     <pic:cNvPicPr/>
                   </pic:nvPicPr>
                   <pic:blipFill>
@@ -3144,7 +3142,7 @@
                   <pic:spPr>
                     <a:xfrm>
                       <a:off x="0" y="0"/>
-                      <a:ext cx="5274310" cy="4047490"/>
+                      <a:ext cx="5274310" cy="4425950"/>
                     </a:xfrm>
                     <a:prstGeom prst="rect">
                       <a:avLst/>
@@ -3357,6 +3355,7 @@
         <w:rPr>
           <w:rFonts w:ascii="Courier New" w:hAnsi="Courier New" w:cs="Courier New"/>
         </w:rPr>
+        <w:lastRenderedPageBreak/>
         <w:t>5554351, NULL);</w:t>
       </w:r>
     </w:p>
@@ -3366,12 +3365,11 @@
         <w:rPr>
           <w:noProof/>
         </w:rPr>
-        <w:lastRenderedPageBreak/>
         <w:drawing>
-          <wp:inline distT="0" distB="0" distL="0" distR="0" wp14:anchorId="33C317C2" wp14:editId="03CABD38">
-            <wp:extent cx="5274310" cy="6047105"/>
-            <wp:effectExtent l="0" t="0" r="2540" b="0"/>
-            <wp:docPr id="8" name="Picture 8" descr="Graphical user interface, text, application, Word&#10;&#10;Description automatically generated"/>
+          <wp:inline distT="0" distB="0" distL="0" distR="0" wp14:anchorId="2D2E778A" wp14:editId="75F731BA">
+            <wp:extent cx="5274310" cy="4453890"/>
+            <wp:effectExtent l="0" t="0" r="2540" b="3810"/>
+            <wp:docPr id="18" name="Picture 18" descr="Graphical user interface, text, application, email&#10;&#10;Description automatically generated"/>
             <wp:cNvGraphicFramePr>
               <a:graphicFrameLocks xmlns:a="http://schemas.openxmlformats.org/drawingml/2006/main" noChangeAspect="1"/>
             </wp:cNvGraphicFramePr>
@@ -3379,7 +3377,7 @@
               <a:graphicData uri="http://schemas.openxmlformats.org/drawingml/2006/picture">
                 <pic:pic xmlns:pic="http://schemas.openxmlformats.org/drawingml/2006/picture">
                   <pic:nvPicPr>
-                    <pic:cNvPr id="8" name="Picture 8" descr="Graphical user interface, text, application, Word&#10;&#10;Description automatically generated"/>
+                    <pic:cNvPr id="18" name="Picture 18" descr="Graphical user interface, text, application, email&#10;&#10;Description automatically generated"/>
                     <pic:cNvPicPr/>
                   </pic:nvPicPr>
                   <pic:blipFill>
@@ -3391,7 +3389,7 @@
                   <pic:spPr>
                     <a:xfrm>
                       <a:off x="0" y="0"/>
-                      <a:ext cx="5274310" cy="6047105"/>
+                      <a:ext cx="5274310" cy="4453890"/>
                     </a:xfrm>
                     <a:prstGeom prst="rect">
                       <a:avLst/>
@@ -3799,7 +3797,6 @@
               <w:rPr>
                 <w:rFonts w:ascii="Helvetica Neue" w:hAnsi="Helvetica Neue"/>
               </w:rPr>
-              <w:lastRenderedPageBreak/>
               <w:t>Bugs Bunny</w:t>
             </w:r>
           </w:p>
@@ -4104,11 +4101,12 @@
         <w:rPr>
           <w:noProof/>
         </w:rPr>
+        <w:lastRenderedPageBreak/>
         <w:drawing>
-          <wp:inline distT="0" distB="0" distL="0" distR="0" wp14:anchorId="4196DD90" wp14:editId="59066B7B">
-            <wp:extent cx="5274310" cy="3529330"/>
-            <wp:effectExtent l="0" t="0" r="2540" b="0"/>
-            <wp:docPr id="9" name="Picture 9" descr="Graphical user interface, text, application&#10;&#10;Description automatically generated"/>
+          <wp:inline distT="0" distB="0" distL="0" distR="0" wp14:anchorId="604ED67B" wp14:editId="120CC726">
+            <wp:extent cx="5274310" cy="4456430"/>
+            <wp:effectExtent l="0" t="0" r="2540" b="1270"/>
+            <wp:docPr id="19" name="Picture 19" descr="Graphical user interface, text, application, email&#10;&#10;Description automatically generated"/>
             <wp:cNvGraphicFramePr>
               <a:graphicFrameLocks xmlns:a="http://schemas.openxmlformats.org/drawingml/2006/main" noChangeAspect="1"/>
             </wp:cNvGraphicFramePr>
@@ -4116,7 +4114,7 @@
               <a:graphicData uri="http://schemas.openxmlformats.org/drawingml/2006/picture">
                 <pic:pic xmlns:pic="http://schemas.openxmlformats.org/drawingml/2006/picture">
                   <pic:nvPicPr>
-                    <pic:cNvPr id="9" name="Picture 9" descr="Graphical user interface, text, application&#10;&#10;Description automatically generated"/>
+                    <pic:cNvPr id="19" name="Picture 19" descr="Graphical user interface, text, application, email&#10;&#10;Description automatically generated"/>
                     <pic:cNvPicPr/>
                   </pic:nvPicPr>
                   <pic:blipFill>
@@ -4128,7 +4126,7 @@
                   <pic:spPr>
                     <a:xfrm>
                       <a:off x="0" y="0"/>
-                      <a:ext cx="5274310" cy="3529330"/>
+                      <a:ext cx="5274310" cy="4456430"/>
                     </a:xfrm>
                     <a:prstGeom prst="rect">
                       <a:avLst/>
@@ -4653,7 +4651,6 @@
               <w:rPr>
                 <w:rFonts w:ascii="Helvetica Neue" w:hAnsi="Helvetica Neue"/>
               </w:rPr>
-              <w:lastRenderedPageBreak/>
               <w:t>Bugs Bunny</w:t>
             </w:r>
           </w:p>
@@ -4748,11 +4745,12 @@
         <w:rPr>
           <w:noProof/>
         </w:rPr>
+        <w:lastRenderedPageBreak/>
         <w:drawing>
-          <wp:inline distT="0" distB="0" distL="0" distR="0" wp14:anchorId="693E464B" wp14:editId="3DE685A4">
-            <wp:extent cx="5274310" cy="5884545"/>
-            <wp:effectExtent l="0" t="0" r="2540" b="1905"/>
-            <wp:docPr id="10" name="Picture 10" descr="Graphical user interface, text, application, email&#10;&#10;Description automatically generated"/>
+          <wp:inline distT="0" distB="0" distL="0" distR="0" wp14:anchorId="03EC81E3" wp14:editId="65123470">
+            <wp:extent cx="5274310" cy="4464050"/>
+            <wp:effectExtent l="0" t="0" r="2540" b="0"/>
+            <wp:docPr id="20" name="Picture 20" descr="Graphical user interface, text, application&#10;&#10;Description automatically generated"/>
             <wp:cNvGraphicFramePr>
               <a:graphicFrameLocks xmlns:a="http://schemas.openxmlformats.org/drawingml/2006/main" noChangeAspect="1"/>
             </wp:cNvGraphicFramePr>
@@ -4760,7 +4758,7 @@
               <a:graphicData uri="http://schemas.openxmlformats.org/drawingml/2006/picture">
                 <pic:pic xmlns:pic="http://schemas.openxmlformats.org/drawingml/2006/picture">
                   <pic:nvPicPr>
-                    <pic:cNvPr id="10" name="Picture 10" descr="Graphical user interface, text, application, email&#10;&#10;Description automatically generated"/>
+                    <pic:cNvPr id="20" name="Picture 20" descr="Graphical user interface, text, application&#10;&#10;Description automatically generated"/>
                     <pic:cNvPicPr/>
                   </pic:nvPicPr>
                   <pic:blipFill>
@@ -4772,7 +4770,58 @@
                   <pic:spPr>
                     <a:xfrm>
                       <a:off x="0" y="0"/>
-                      <a:ext cx="5274310" cy="5884545"/>
+                      <a:ext cx="5274310" cy="4464050"/>
+                    </a:xfrm>
+                    <a:prstGeom prst="rect">
+                      <a:avLst/>
+                    </a:prstGeom>
+                  </pic:spPr>
+                </pic:pic>
+              </a:graphicData>
+            </a:graphic>
+          </wp:inline>
+        </w:drawing>
+      </w:r>
+    </w:p>
+    <w:p>
+      <w:pPr>
+        <w:pStyle w:val="NormalWeb"/>
+        <w:rPr>
+          <w:rFonts w:ascii="Helvetica Neue" w:hAnsi="Helvetica Neue"/>
+          <w:b/>
+          <w:color w:val="auto"/>
+        </w:rPr>
+      </w:pPr>
+      <w:r>
+        <w:rPr>
+          <w:noProof/>
+        </w:rPr>
+        <w:lastRenderedPageBreak/>
+        <w:drawing>
+          <wp:inline distT="0" distB="0" distL="0" distR="0" wp14:anchorId="2183EBA1" wp14:editId="39BF081E">
+            <wp:extent cx="5274310" cy="4464050"/>
+            <wp:effectExtent l="0" t="0" r="2540" b="0"/>
+            <wp:docPr id="21" name="Picture 21" descr="Graphical user interface, text, application, email&#10;&#10;Description automatically generated"/>
+            <wp:cNvGraphicFramePr>
+              <a:graphicFrameLocks xmlns:a="http://schemas.openxmlformats.org/drawingml/2006/main" noChangeAspect="1"/>
+            </wp:cNvGraphicFramePr>
+            <a:graphic xmlns:a="http://schemas.openxmlformats.org/drawingml/2006/main">
+              <a:graphicData uri="http://schemas.openxmlformats.org/drawingml/2006/picture">
+                <pic:pic xmlns:pic="http://schemas.openxmlformats.org/drawingml/2006/picture">
+                  <pic:nvPicPr>
+                    <pic:cNvPr id="21" name="Picture 21" descr="Graphical user interface, text, application, email&#10;&#10;Description automatically generated"/>
+                    <pic:cNvPicPr/>
+                  </pic:nvPicPr>
+                  <pic:blipFill>
+                    <a:blip r:embed="rId22"/>
+                    <a:stretch>
+                      <a:fillRect/>
+                    </a:stretch>
+                  </pic:blipFill>
+                  <pic:spPr>
+                    <a:xfrm>
+                      <a:off x="0" y="0"/>
+                      <a:ext cx="5274310" cy="4464050"/>
                     </a:xfrm>
                     <a:prstGeom prst="rect">
                       <a:avLst/>
@@ -4972,7 +5021,6 @@
                 <w:rFonts w:ascii="Helvetica Neue" w:hAnsi="Helvetica Neue"/>
                 <w:b/>
               </w:rPr>
-              <w:lastRenderedPageBreak/>
               <w:t>name</w:t>
             </w:r>
           </w:p>
@@ -5387,107 +5435,16 @@
           <w:color w:val="auto"/>
         </w:rPr>
       </w:pPr>
-    </w:p>
-    <w:p>
-      <w:pPr>
-        <w:pStyle w:val="NormalWeb"/>
-        <w:spacing w:after="240"/>
-        <w:rPr>
-          <w:rFonts w:ascii="Helvetica Neue" w:hAnsi="Helvetica Neue"/>
-          <w:b/>
-          <w:color w:val="auto"/>
-          <w:sz w:val="28"/>
-          <w:szCs w:val="28"/>
-        </w:rPr>
-      </w:pPr>
-      <w:r>
-        <w:rPr>
-          <w:rFonts w:ascii="Helvetica Neue" w:hAnsi="Helvetica Neue"/>
-          <w:b/>
-          <w:color w:val="auto"/>
-          <w:sz w:val="28"/>
-          <w:szCs w:val="28"/>
-        </w:rPr>
-        <w:t>SUMMARY</w:t>
-      </w:r>
-    </w:p>
-    <w:p>
-      <w:pPr>
-        <w:pStyle w:val="NormalWeb"/>
-        <w:spacing w:after="240"/>
-        <w:rPr>
-          <w:rFonts w:ascii="Helvetica Neue" w:hAnsi="Helvetica Neue"/>
-          <w:color w:val="auto"/>
-        </w:rPr>
-      </w:pPr>
-      <w:r>
-        <w:rPr>
-          <w:rFonts w:ascii="Helvetica Neue" w:hAnsi="Helvetica Neue"/>
-          <w:color w:val="auto"/>
-        </w:rPr>
-        <w:t>In t</w:t>
-      </w:r>
-      <w:r>
-        <w:rPr>
-          <w:rFonts w:ascii="Helvetica Neue" w:hAnsi="Helvetica Neue"/>
-          <w:color w:val="auto"/>
-        </w:rPr>
-        <w:t xml:space="preserve">his </w:t>
-      </w:r>
-      <w:r>
-        <w:rPr>
-          <w:rFonts w:ascii="Helvetica Neue" w:hAnsi="Helvetica Neue"/>
-          <w:color w:val="auto"/>
-        </w:rPr>
-        <w:t>session</w:t>
-      </w:r>
-      <w:r>
-        <w:rPr>
-          <w:rFonts w:ascii="Helvetica Neue" w:hAnsi="Helvetica Neue"/>
-          <w:color w:val="auto"/>
-        </w:rPr>
-        <w:t xml:space="preserve"> we</w:t>
-      </w:r>
-      <w:r>
-        <w:rPr>
-          <w:rFonts w:ascii="Helvetica Neue" w:hAnsi="Helvetica Neue"/>
-          <w:color w:val="auto"/>
-        </w:rPr>
-        <w:t xml:space="preserve"> have</w:t>
-      </w:r>
-      <w:r>
-        <w:rPr>
-          <w:rFonts w:ascii="Helvetica Neue" w:hAnsi="Helvetica Neue"/>
-          <w:color w:val="auto"/>
-        </w:rPr>
-        <w:t xml:space="preserve"> covered the core MySQL database manipulation functions, basic insertion, deletion, modification, and search.</w:t>
-      </w:r>
-      <w:r>
-        <w:rPr>
-          <w:rFonts w:ascii="Helvetica Neue" w:hAnsi="Helvetica Neue"/>
-          <w:color w:val="auto"/>
-        </w:rPr>
-        <w:br/>
-      </w:r>
-    </w:p>
-    <w:p>
-      <w:pPr>
-        <w:pStyle w:val="HTMLPreformatted"/>
-        <w:rPr>
-          <w:rFonts w:ascii="Helvetica Neue" w:hAnsi="Helvetica Neue"/>
-          <w:sz w:val="24"/>
-        </w:rPr>
-      </w:pPr>
       <w:r>
         <w:rPr>
           <w:noProof/>
         </w:rPr>
         <w:lastRenderedPageBreak/>
         <w:drawing>
-          <wp:inline distT="0" distB="0" distL="0" distR="0" wp14:anchorId="4D34E728" wp14:editId="4BECE989">
-            <wp:extent cx="5274310" cy="5815965"/>
+          <wp:inline distT="0" distB="0" distL="0" distR="0" wp14:anchorId="3964C17E" wp14:editId="545861F4">
+            <wp:extent cx="5274310" cy="4439920"/>
             <wp:effectExtent l="0" t="0" r="2540" b="0"/>
-            <wp:docPr id="11" name="Picture 11" descr="Graphical user interface, text, application, email&#10;&#10;Description automatically generated"/>
+            <wp:docPr id="22" name="Picture 22" descr="Graphical user interface, text, application, email&#10;&#10;Description automatically generated"/>
             <wp:cNvGraphicFramePr>
               <a:graphicFrameLocks xmlns:a="http://schemas.openxmlformats.org/drawingml/2006/main" noChangeAspect="1"/>
             </wp:cNvGraphicFramePr>
@@ -5495,11 +5452,11 @@
               <a:graphicData uri="http://schemas.openxmlformats.org/drawingml/2006/picture">
                 <pic:pic xmlns:pic="http://schemas.openxmlformats.org/drawingml/2006/picture">
                   <pic:nvPicPr>
-                    <pic:cNvPr id="11" name="Picture 11" descr="Graphical user interface, text, application, email&#10;&#10;Description automatically generated"/>
+                    <pic:cNvPr id="22" name="Picture 22" descr="Graphical user interface, text, application, email&#10;&#10;Description automatically generated"/>
                     <pic:cNvPicPr/>
                   </pic:nvPicPr>
                   <pic:blipFill>
-                    <a:blip r:embed="rId22"/>
+                    <a:blip r:embed="rId23"/>
                     <a:stretch>
                       <a:fillRect/>
                     </a:stretch>
@@ -5507,7 +5464,7 @@
                   <pic:spPr>
                     <a:xfrm>
                       <a:off x="0" y="0"/>
-                      <a:ext cx="5274310" cy="5815965"/>
+                      <a:ext cx="5274310" cy="4439920"/>
                     </a:xfrm>
                     <a:prstGeom prst="rect">
                       <a:avLst/>
@@ -5522,6 +5479,97 @@
     </w:p>
     <w:p>
       <w:pPr>
+        <w:pStyle w:val="NormalWeb"/>
+        <w:spacing w:after="240"/>
+        <w:rPr>
+          <w:rFonts w:ascii="Helvetica Neue" w:hAnsi="Helvetica Neue"/>
+          <w:b/>
+          <w:color w:val="auto"/>
+          <w:sz w:val="28"/>
+          <w:szCs w:val="28"/>
+        </w:rPr>
+      </w:pPr>
+      <w:r>
+        <w:rPr>
+          <w:rFonts w:ascii="Helvetica Neue" w:hAnsi="Helvetica Neue"/>
+          <w:b/>
+          <w:color w:val="auto"/>
+          <w:sz w:val="28"/>
+          <w:szCs w:val="28"/>
+        </w:rPr>
+        <w:t>SUMMARY</w:t>
+      </w:r>
+    </w:p>
+    <w:p>
+      <w:pPr>
+        <w:pStyle w:val="NormalWeb"/>
+        <w:spacing w:after="240"/>
+        <w:rPr>
+          <w:rFonts w:ascii="Helvetica Neue" w:hAnsi="Helvetica Neue"/>
+          <w:color w:val="auto"/>
+        </w:rPr>
+      </w:pPr>
+      <w:r>
+        <w:rPr>
+          <w:rFonts w:ascii="Helvetica Neue" w:hAnsi="Helvetica Neue"/>
+          <w:color w:val="auto"/>
+        </w:rPr>
+        <w:t>In t</w:t>
+      </w:r>
+      <w:r>
+        <w:rPr>
+          <w:rFonts w:ascii="Helvetica Neue" w:hAnsi="Helvetica Neue"/>
+          <w:color w:val="auto"/>
+        </w:rPr>
+        <w:t xml:space="preserve">his </w:t>
+      </w:r>
+      <w:r>
+        <w:rPr>
+          <w:rFonts w:ascii="Helvetica Neue" w:hAnsi="Helvetica Neue"/>
+          <w:color w:val="auto"/>
+        </w:rPr>
+        <w:t>session</w:t>
+      </w:r>
+      <w:r>
+        <w:rPr>
+          <w:rFonts w:ascii="Helvetica Neue" w:hAnsi="Helvetica Neue"/>
+          <w:color w:val="auto"/>
+        </w:rPr>
+        <w:t xml:space="preserve"> we</w:t>
+      </w:r>
+      <w:r>
+        <w:rPr>
+          <w:rFonts w:ascii="Helvetica Neue" w:hAnsi="Helvetica Neue"/>
+          <w:color w:val="auto"/>
+        </w:rPr>
+        <w:t xml:space="preserve"> have</w:t>
+      </w:r>
+      <w:r>
+        <w:rPr>
+          <w:rFonts w:ascii="Helvetica Neue" w:hAnsi="Helvetica Neue"/>
+          <w:color w:val="auto"/>
+        </w:rPr>
+        <w:t xml:space="preserve"> covered the core MySQL database manipulation functions, basic insertion, deletion, modification, and search.</w:t>
+      </w:r>
+      <w:r>
+        <w:rPr>
+          <w:rFonts w:ascii="Helvetica Neue" w:hAnsi="Helvetica Neue"/>
+          <w:color w:val="auto"/>
+        </w:rPr>
+        <w:br/>
+      </w:r>
+    </w:p>
+    <w:p>
+      <w:pPr>
+        <w:pStyle w:val="HTMLPreformatted"/>
+        <w:rPr>
+          <w:rFonts w:ascii="Helvetica Neue" w:hAnsi="Helvetica Neue"/>
+          <w:sz w:val="24"/>
+        </w:rPr>
+      </w:pPr>
+    </w:p>
+    <w:p>
+      <w:pPr>
         <w:pStyle w:val="HTMLPreformatted"/>
         <w:rPr>
           <w:rFonts w:ascii="Helvetica Neue" w:hAnsi="Helvetica Neue"/>
@@ -5721,6 +5769,7 @@
         <w:rPr>
           <w:rFonts w:ascii="Helvetica Neue" w:hAnsi="Helvetica Neue"/>
         </w:rPr>
+        <w:lastRenderedPageBreak/>
         <w:t>Database &lt; Table &lt; Record &lt; Datatype</w:t>
       </w:r>
     </w:p>
@@ -5743,7 +5792,6 @@
           <w:rFonts w:ascii="Helvetica Neue" w:hAnsi="Helvetica Neue"/>
           <w:color w:val="auto"/>
         </w:rPr>
-        <w:lastRenderedPageBreak/>
         <w:t xml:space="preserve">Datatypes come in several forms and sizes, allowing the programmer to create tables suited for the scope of the project. The decisions made in choosing proper datatypes greatly influence the performance of a database, so it is wise to have a detailed understanding of these concepts. </w:t>
       </w:r>
     </w:p>
@@ -6056,6 +6104,7 @@
           <w:b/>
           <w:color w:val="auto"/>
         </w:rPr>
+        <w:lastRenderedPageBreak/>
         <w:t>FLOAT [(M,D)]</w:t>
       </w:r>
       <w:r>
@@ -6086,7 +6135,6 @@
           <w:rFonts w:ascii="Helvetica Neue" w:hAnsi="Helvetica Neue"/>
           <w:color w:val="auto"/>
         </w:rPr>
-        <w:lastRenderedPageBreak/>
         <w:t>ex.</w:t>
       </w:r>
       <w:r>
@@ -6432,6 +6480,7 @@
           <w:b/>
           <w:color w:val="auto"/>
         </w:rPr>
+        <w:lastRenderedPageBreak/>
         <w:t>ENUM</w:t>
       </w:r>
       <w:r>
@@ -6440,15 +6489,7 @@
           <w:color w:val="auto"/>
         </w:rPr>
         <w:br/>
-        <w:t xml:space="preserve">A datatype of type string that has the same characteristics as the SET datatype, but </w:t>
-      </w:r>
-      <w:r>
-        <w:rPr>
-          <w:rFonts w:ascii="Helvetica Neue" w:hAnsi="Helvetica Neue"/>
-          <w:color w:val="auto"/>
-        </w:rPr>
-        <w:lastRenderedPageBreak/>
-        <w:t xml:space="preserve">only one set of allowed values may be chosen. Usually only takes up one byte of space, thus saving time and space within a table. </w:t>
+        <w:t xml:space="preserve">A datatype of type string that has the same characteristics as the SET datatype, but only one set of allowed values may be chosen. Usually only takes up one byte of space, thus saving time and space within a table. </w:t>
       </w:r>
     </w:p>
     <w:p>
@@ -6611,7 +6652,7 @@
       </w:r>
     </w:p>
     <w:sectPr>
-      <w:footerReference w:type="default" r:id="rId23"/>
+      <w:footerReference w:type="default" r:id="rId24"/>
       <w:pgSz w:w="11906" w:h="16838"/>
       <w:pgMar w:top="1440" w:right="1800" w:bottom="1440" w:left="1800" w:header="708" w:footer="708" w:gutter="0"/>
       <w:cols w:space="708"/>
@@ -7529,6 +7570,7 @@
     <w:lsdException w:name="HTML Sample" w:semiHidden="1" w:unhideWhenUsed="1"/>
     <w:lsdException w:name="HTML Typewriter" w:semiHidden="1" w:unhideWhenUsed="1"/>
     <w:lsdException w:name="HTML Variable" w:semiHidden="1" w:unhideWhenUsed="1"/>
+    <w:lsdException w:name="Normal Table" w:semiHidden="1" w:unhideWhenUsed="1"/>
     <w:lsdException w:name="annotation subject" w:semiHidden="1" w:unhideWhenUsed="1"/>
     <w:lsdException w:name="No List" w:semiHidden="1" w:unhideWhenUsed="1"/>
     <w:lsdException w:name="Outline List 1" w:semiHidden="1" w:unhideWhenUsed="1"/>
@@ -7575,7 +7617,9 @@
     <w:lsdException w:name="Table Subtle 2" w:semiHidden="1" w:unhideWhenUsed="1"/>
     <w:lsdException w:name="Table Web 1" w:semiHidden="1" w:unhideWhenUsed="1"/>
     <w:lsdException w:name="Table Web 2" w:semiHidden="1" w:unhideWhenUsed="1"/>
+    <w:lsdException w:name="Table Web 3" w:semiHidden="1" w:unhideWhenUsed="1"/>
     <w:lsdException w:name="Balloon Text" w:semiHidden="1" w:unhideWhenUsed="1"/>
+    <w:lsdException w:name="Table Theme" w:semiHidden="1" w:unhideWhenUsed="1"/>
     <w:lsdException w:name="Placeholder Text" w:semiHidden="1" w:uiPriority="99"/>
     <w:lsdException w:name="No Spacing" w:uiPriority="1" w:qFormat="1"/>
     <w:lsdException w:name="Light Shading" w:uiPriority="60"/>

</xml_diff>